<commit_message>
Nuevas actividades agregadas en buenos dias salesianos
</commit_message>
<xml_diff>
--- a/Bitácora_10/procesoSubirCambiosAGitHub.docx
+++ b/Bitácora_10/procesoSubirCambiosAGitHub.docx
@@ -4,6 +4,9 @@
   <w:body>
     <w:p>
       <w:r>
+        <w:rPr>
+          <w:noProof/>
+        </w:rPr>
         <w:drawing>
           <wp:inline distT="0" distB="0" distL="0" distR="0" wp14:anchorId="69E4D685" wp14:editId="181E7126">
             <wp:extent cx="5612130" cy="3497580"/>
@@ -43,6 +46,9 @@
     </w:p>
     <w:p>
       <w:r>
+        <w:rPr>
+          <w:noProof/>
+        </w:rPr>
         <w:drawing>
           <wp:inline distT="0" distB="0" distL="0" distR="0" wp14:anchorId="4468A063" wp14:editId="25F88D3E">
             <wp:extent cx="5612130" cy="3418205"/>
@@ -83,6 +89,9 @@
     <w:p/>
     <w:p>
       <w:r>
+        <w:rPr>
+          <w:noProof/>
+        </w:rPr>
         <w:lastRenderedPageBreak/>
         <w:drawing>
           <wp:inline distT="0" distB="0" distL="0" distR="0" wp14:anchorId="16383662" wp14:editId="4BAE6F97">
@@ -208,19 +217,14 @@
         <w:rPr>
           <w:lang w:val="es-CO"/>
         </w:rPr>
-        <w:t>”, por cada cambio que realice, se debe repetir el proceso</w:t>
-      </w:r>
-      <w:bookmarkStart w:id="0" w:name="_GoBack"/>
-      <w:bookmarkEnd w:id="0"/>
-      <w:r>
-        <w:rPr>
-          <w:lang w:val="es-CO"/>
-        </w:rPr>
-        <w:t>:</w:t>
+        <w:t>”, por cada cambio que realice, se debe repetir el proceso:</w:t>
       </w:r>
     </w:p>
     <w:p>
       <w:r>
+        <w:rPr>
+          <w:noProof/>
+        </w:rPr>
         <w:drawing>
           <wp:inline distT="0" distB="0" distL="0" distR="0" wp14:anchorId="56E7DE13" wp14:editId="36C66424">
             <wp:extent cx="5612130" cy="3603625"/>
@@ -261,6 +265,9 @@
     <w:p/>
     <w:p>
       <w:r>
+        <w:rPr>
+          <w:noProof/>
+        </w:rPr>
         <w:drawing>
           <wp:inline distT="0" distB="0" distL="0" distR="0" wp14:anchorId="26E97BAA" wp14:editId="0B3BB1CF">
             <wp:extent cx="5612130" cy="3573780"/>
@@ -297,6 +304,58 @@
           </wp:inline>
         </w:drawing>
       </w:r>
+    </w:p>
+    <w:p>
+      <w:pPr>
+        <w:rPr>
+          <w:lang w:val="es-CO"/>
+        </w:rPr>
+      </w:pPr>
+    </w:p>
+    <w:p>
+      <w:pPr>
+        <w:rPr>
+          <w:b/>
+          <w:lang w:val="es-CO"/>
+        </w:rPr>
+      </w:pPr>
+      <w:r>
+        <w:rPr>
+          <w:b/>
+          <w:lang w:val="es-CO"/>
+        </w:rPr>
+        <w:t>Carga de cambios de las n</w:t>
+      </w:r>
+      <w:r>
+        <w:rPr>
+          <w:b/>
+          <w:lang w:val="es-CO"/>
+        </w:rPr>
+        <w:t xml:space="preserve">uevas actividades </w:t>
+      </w:r>
+      <w:r>
+        <w:rPr>
+          <w:b/>
+          <w:lang w:val="es-CO"/>
+        </w:rPr>
+        <w:t xml:space="preserve">agregadas </w:t>
+      </w:r>
+      <w:r>
+        <w:rPr>
+          <w:b/>
+          <w:lang w:val="es-CO"/>
+        </w:rPr>
+        <w:t>en la sección de “Buenos Días Salesianos”:</w:t>
+      </w:r>
+      <w:bookmarkStart w:id="0" w:name="_GoBack"/>
+      <w:bookmarkEnd w:id="0"/>
+    </w:p>
+    <w:p>
+      <w:pPr>
+        <w:rPr>
+          <w:lang w:val="es-CO"/>
+        </w:rPr>
+      </w:pPr>
     </w:p>
     <w:sectPr>
       <w:pgSz w:w="12240" w:h="15840"/>

</xml_diff>